<commit_message>
ref: time moved to research file
</commit_message>
<xml_diff>
--- a/Research.docx
+++ b/Research.docx
@@ -31,13 +31,7 @@
         <w:rPr>
           <w:lang w:val="uk-UA"/>
         </w:rPr>
-        <w:t>Р</w:t>
-      </w:r>
-      <w:r>
-        <w:rPr>
-          <w:lang w:val="uk-UA"/>
-        </w:rPr>
-        <w:t>ішення для реалізації адмін-панелі.</w:t>
+        <w:t>Рішення для реалізації адмін-панелі.</w:t>
       </w:r>
     </w:p>
     <w:p>
@@ -65,19 +59,7 @@
           <w:lang w:val="uk-UA"/>
         </w:rPr>
         <w:tab/>
-        <w:t>За запитом google “</w:t>
-      </w:r>
-      <w:r>
-        <w:rPr>
-          <w:lang w:val="uk-UA"/>
-        </w:rPr>
-        <w:t>admin panel express</w:t>
-      </w:r>
-      <w:r>
-        <w:rPr>
-          <w:lang w:val="uk-UA"/>
-        </w:rPr>
-        <w:t>”</w:t>
+        <w:t>За запитом google “admin panel express”</w:t>
       </w:r>
       <w:r>
         <w:rPr>
@@ -209,37 +191,7 @@
         <w:rPr>
           <w:lang w:val="uk-UA"/>
         </w:rPr>
-        <w:t>Express</w:t>
-      </w:r>
-      <w:r>
-        <w:rPr>
-          <w:lang w:val="uk-UA"/>
-        </w:rPr>
-        <w:t>.js + core</w:t>
-      </w:r>
-      <w:r>
-        <w:rPr>
-          <w:lang w:val="uk-UA"/>
-        </w:rPr>
-        <w:t>U</w:t>
-      </w:r>
-      <w:r>
-        <w:rPr>
-          <w:lang w:val="uk-UA"/>
-        </w:rPr>
-        <w:t>i</w:t>
-      </w:r>
-      <w:r>
-        <w:rPr>
-          <w:lang w:val="uk-UA"/>
-        </w:rPr>
-        <w:t xml:space="preserve"> </w:t>
-      </w:r>
-      <w:r>
-        <w:rPr>
-          <w:lang w:val="uk-UA"/>
-        </w:rPr>
-        <w:t>Admin Dashboard Template</w:t>
+        <w:t>Express.js + coreUi Admin Dashboard Template</w:t>
       </w:r>
     </w:p>
     <w:p>
@@ -285,19 +237,7 @@
         <w:rPr>
           <w:lang w:val="uk-UA"/>
         </w:rPr>
-        <w:t>п</w:t>
-      </w:r>
-      <w:r>
-        <w:rPr>
-          <w:lang w:val="uk-UA"/>
-        </w:rPr>
-        <w:t>ідтримка баз даних</w:t>
-      </w:r>
-      <w:r>
-        <w:rPr>
-          <w:lang w:val="uk-UA"/>
-        </w:rPr>
-        <w:t>, спільнота, вартість ліцензії, розширюваність, відгуки. Для порівняння буде створено описові таблиці з суб’єктивною оцінкою якості кожного з інструментів та коротким описом кожного критерію</w:t>
+        <w:t>підтримка баз даних, спільнота, вартість ліцензії, розширюваність, відгуки. Для порівняння буде створено описові таблиці з суб’єктивною оцінкою якості кожного з інструментів та коротким описом кожного критерію</w:t>
       </w:r>
       <w:r>
         <w:rPr>
@@ -419,13 +359,7 @@
               <w:rPr>
                 <w:lang w:val="uk-UA"/>
               </w:rPr>
-              <w:t>Ф</w:t>
-            </w:r>
-            <w:r>
-              <w:rPr>
-                <w:lang w:val="uk-UA"/>
-              </w:rPr>
-              <w:t>ункціональність</w:t>
+              <w:t>Функціональність</w:t>
             </w:r>
           </w:p>
         </w:tc>
@@ -517,13 +451,7 @@
               <w:rPr>
                 <w:lang w:val="uk-UA"/>
               </w:rPr>
-              <w:t>Л</w:t>
-            </w:r>
-            <w:r>
-              <w:rPr>
-                <w:lang w:val="uk-UA"/>
-              </w:rPr>
-              <w:t>егкість використання</w:t>
+              <w:t>Легкість використання</w:t>
             </w:r>
           </w:p>
         </w:tc>
@@ -579,13 +507,7 @@
               <w:rPr>
                 <w:lang w:val="uk-UA"/>
               </w:rPr>
-              <w:t>І</w:t>
-            </w:r>
-            <w:r>
-              <w:rPr>
-                <w:lang w:val="uk-UA"/>
-              </w:rPr>
-              <w:t>нтеграція з Express.js</w:t>
+              <w:t>Інтеграція з Express.js</w:t>
             </w:r>
           </w:p>
         </w:tc>
@@ -641,13 +563,7 @@
               <w:rPr>
                 <w:lang w:val="uk-UA"/>
               </w:rPr>
-              <w:t>П</w:t>
-            </w:r>
-            <w:r>
-              <w:rPr>
-                <w:lang w:val="uk-UA"/>
-              </w:rPr>
-              <w:t>ідтримка баз даних</w:t>
+              <w:t>Підтримка баз даних</w:t>
             </w:r>
           </w:p>
         </w:tc>
@@ -703,13 +619,7 @@
               <w:rPr>
                 <w:lang w:val="uk-UA"/>
               </w:rPr>
-              <w:t>С</w:t>
-            </w:r>
-            <w:r>
-              <w:rPr>
-                <w:lang w:val="uk-UA"/>
-              </w:rPr>
-              <w:t>пільнота</w:t>
+              <w:t>Спільнота</w:t>
             </w:r>
           </w:p>
         </w:tc>
@@ -771,13 +681,7 @@
               <w:rPr>
                 <w:lang w:val="uk-UA"/>
               </w:rPr>
-              <w:t>В</w:t>
-            </w:r>
-            <w:r>
-              <w:rPr>
-                <w:lang w:val="uk-UA"/>
-              </w:rPr>
-              <w:t>артість ліцензії</w:t>
+              <w:t>Вартість ліцензії</w:t>
             </w:r>
           </w:p>
         </w:tc>
@@ -857,13 +761,7 @@
               <w:rPr>
                 <w:lang w:val="uk-UA"/>
               </w:rPr>
-              <w:t>Р</w:t>
-            </w:r>
-            <w:r>
-              <w:rPr>
-                <w:lang w:val="uk-UA"/>
-              </w:rPr>
-              <w:t>озширюваність</w:t>
+              <w:t>Розширюваність</w:t>
             </w:r>
           </w:p>
         </w:tc>
@@ -1118,13 +1016,7 @@
               <w:rPr>
                 <w:lang w:val="uk-UA"/>
               </w:rPr>
-              <w:t xml:space="preserve">Має підтримку </w:t>
-            </w:r>
-            <w:r>
-              <w:rPr>
-                <w:lang w:val="uk-UA"/>
-              </w:rPr>
-              <w:t>предналаштуван</w:t>
+              <w:t>Має підтримку предналаштуван</w:t>
             </w:r>
             <w:r>
               <w:rPr>
@@ -1143,14 +1035,7 @@
                 <w:rStyle w:val="rynqvb"/>
                 <w:lang w:val="uk-UA"/>
               </w:rPr>
-              <w:t>Dev, Staging і Production середовища</w:t>
-            </w:r>
-            <w:r>
-              <w:rPr>
-                <w:rStyle w:val="rynqvb"/>
-                <w:lang w:val="uk-UA"/>
-              </w:rPr>
-              <w:t xml:space="preserve">. Має підтримку </w:t>
+              <w:t xml:space="preserve">Dev, Staging і Production середовища. Має підтримку </w:t>
             </w:r>
             <w:r>
               <w:rPr>
@@ -1175,19 +1060,7 @@
               <w:rPr>
                 <w:lang w:val="uk-UA"/>
               </w:rPr>
-              <w:t xml:space="preserve">В платній версії має дозволи для ролей, </w:t>
-            </w:r>
-            <w:r>
-              <w:rPr>
-                <w:lang w:val="uk-UA"/>
-              </w:rPr>
-              <w:t>Single Sign-On</w:t>
-            </w:r>
-            <w:r>
-              <w:rPr>
-                <w:lang w:val="uk-UA"/>
-              </w:rPr>
-              <w:t xml:space="preserve">, нотатки, двофаторну автентифікацію, білий список ip-адрес, логування, </w:t>
+              <w:t xml:space="preserve">В платній версії має дозволи для ролей, Single Sign-On, нотатки, двофаторну автентифікацію, білий список ip-адрес, логування, </w:t>
             </w:r>
           </w:p>
         </w:tc>
@@ -1397,37 +1270,13 @@
               <w:rPr>
                 <w:lang w:val="uk-UA"/>
               </w:rPr>
-              <w:t>MariaDB</w:t>
-            </w:r>
-            <w:r>
-              <w:rPr>
-                <w:lang w:val="uk-UA"/>
-              </w:rPr>
-              <w:t xml:space="preserve">, </w:t>
-            </w:r>
-            <w:r>
-              <w:rPr>
-                <w:lang w:val="uk-UA"/>
-              </w:rPr>
-              <w:t>Microsoft SQL Server</w:t>
-            </w:r>
-            <w:r>
-              <w:rPr>
-                <w:lang w:val="uk-UA"/>
-              </w:rPr>
-              <w:t>, MongoDB, MySQL, PostgreSQL, SupraBase</w:t>
-            </w:r>
-            <w:r>
-              <w:rPr>
-                <w:lang w:val="uk-UA"/>
-              </w:rPr>
-              <w:t xml:space="preserve">, </w:t>
-            </w:r>
-            <w:r>
-              <w:rPr>
-                <w:lang w:val="uk-UA"/>
-              </w:rPr>
-              <w:t>Metabase</w:t>
+              <w:t>MariaDB, Microsoft SQL Server, MongoDB, MySQL, PostgreSQL, SupraBase</w:t>
+            </w:r>
+            <w:r>
+              <w:rPr>
+                <w:lang w:val="uk-UA"/>
+              </w:rPr>
+              <w:t>, Metabase</w:t>
             </w:r>
           </w:p>
         </w:tc>
@@ -1495,25 +1344,7 @@
               <w:rPr>
                 <w:lang w:val="uk-UA"/>
               </w:rPr>
-              <w:t xml:space="preserve"> у вкладинці </w:t>
-            </w:r>
-            <w:r>
-              <w:rPr>
-                <w:lang w:val="uk-UA"/>
-              </w:rPr>
-              <w:t>community</w:t>
-            </w:r>
-            <w:r>
-              <w:rPr>
-                <w:lang w:val="uk-UA"/>
-              </w:rPr>
-              <w:t xml:space="preserve"> на сайті </w:t>
-            </w:r>
-            <w:r>
-              <w:rPr>
-                <w:lang w:val="uk-UA"/>
-              </w:rPr>
-              <w:t>Forest Admin</w:t>
+              <w:t xml:space="preserve"> у вкладинці community на сайті Forest Admin</w:t>
             </w:r>
           </w:p>
         </w:tc>
@@ -1575,25 +1406,7 @@
               <w:rPr>
                 <w:lang w:val="uk-UA"/>
               </w:rPr>
-              <w:t>per user</w:t>
-            </w:r>
-            <w:r>
-              <w:rPr>
-                <w:lang w:val="uk-UA"/>
-              </w:rPr>
-              <w:t xml:space="preserve"> </w:t>
-            </w:r>
-            <w:r>
-              <w:rPr>
-                <w:lang w:val="uk-UA"/>
-              </w:rPr>
-              <w:t>per month</w:t>
-            </w:r>
-            <w:r>
-              <w:rPr>
-                <w:lang w:val="uk-UA"/>
-              </w:rPr>
-              <w:t xml:space="preserve"> з обмеженим функціоналом</w:t>
+              <w:t>per user per month з обмеженим функціоналом</w:t>
             </w:r>
             <w:r>
               <w:rPr>
@@ -1702,13 +1515,7 @@
         <w:rPr>
           <w:lang w:val="uk-UA"/>
         </w:rPr>
-        <w:t xml:space="preserve">Підсумок: має </w:t>
-      </w:r>
-      <w:r>
-        <w:rPr>
-          <w:lang w:val="uk-UA"/>
-        </w:rPr>
-        <w:t>обмежений функціонал для безкоштовної версії, не має підтримки кастомізації, обмажена, але достатня підтримка баз даних, незрозуміла політика цін для бізнес-клієнтів.</w:t>
+        <w:t>Підсумок: має обмежений функціонал для безкоштовної версії, не має підтримки кастомізації, обмажена, але достатня підтримка баз даних, незрозуміла політика цін для бізнес-клієнтів.</w:t>
       </w:r>
     </w:p>
     <w:p>
@@ -1746,19 +1553,7 @@
               <w:rPr>
                 <w:lang w:val="uk-UA"/>
               </w:rPr>
-              <w:t>K</w:t>
-            </w:r>
-            <w:r>
-              <w:rPr>
-                <w:lang w:val="uk-UA"/>
-              </w:rPr>
-              <w:t>eystone</w:t>
-            </w:r>
-            <w:r>
-              <w:rPr>
-                <w:lang w:val="uk-UA"/>
-              </w:rPr>
-              <w:t>JS</w:t>
+              <w:t>KeystoneJS</w:t>
             </w:r>
           </w:p>
         </w:tc>
@@ -1861,13 +1656,7 @@
               <w:rPr>
                 <w:lang w:val="uk-UA"/>
               </w:rPr>
-              <w:t xml:space="preserve">CRUD, </w:t>
-            </w:r>
-            <w:r>
-              <w:rPr>
-                <w:lang w:val="uk-UA"/>
-              </w:rPr>
-              <w:t>GraphQL API</w:t>
+              <w:t>CRUD, GraphQL API</w:t>
             </w:r>
             <w:r>
               <w:rPr>
@@ -1992,21 +1781,7 @@
                 <w:rStyle w:val="rynqvb"/>
                 <w:lang w:val="uk-UA"/>
               </w:rPr>
-              <w:t>KeystoneJS</w:t>
-            </w:r>
-            <w:r>
-              <w:rPr>
-                <w:rStyle w:val="rynqvb"/>
-                <w:lang w:val="uk-UA"/>
-              </w:rPr>
-              <w:t xml:space="preserve"> – фреймворк, що</w:t>
-            </w:r>
-            <w:r>
-              <w:rPr>
-                <w:rStyle w:val="rynqvb"/>
-                <w:lang w:val="uk-UA"/>
-              </w:rPr>
-              <w:t xml:space="preserve"> створено на основі Express.js.</w:t>
+              <w:t>KeystoneJS – фреймворк, що створено на основі Express.js.</w:t>
             </w:r>
           </w:p>
         </w:tc>
@@ -2074,25 +1849,7 @@
               <w:rPr>
                 <w:lang w:val="uk-UA"/>
               </w:rPr>
-              <w:t xml:space="preserve"> SQLite</w:t>
-            </w:r>
-            <w:r>
-              <w:rPr>
-                <w:lang w:val="uk-UA"/>
-              </w:rPr>
-              <w:t xml:space="preserve">, але </w:t>
-            </w:r>
-            <w:r>
-              <w:rPr>
-                <w:lang w:val="uk-UA"/>
-              </w:rPr>
-              <w:t>SQLite</w:t>
-            </w:r>
-            <w:r>
-              <w:rPr>
-                <w:lang w:val="uk-UA"/>
-              </w:rPr>
-              <w:t xml:space="preserve"> не рекомандується до використання</w:t>
+              <w:t xml:space="preserve"> SQLite, але SQLite не рекомандується до використання</w:t>
             </w:r>
           </w:p>
         </w:tc>
@@ -2843,13 +2600,7 @@
         <w:rPr>
           <w:lang w:val="uk-UA"/>
         </w:rPr>
-        <w:t xml:space="preserve">Підсумок: Має невеликий функціонал загалом, погано кастомізується, та підтримує </w:t>
-      </w:r>
-      <w:r>
-        <w:rPr>
-          <w:lang w:val="uk-UA"/>
-        </w:rPr>
-        <w:t>тільки одну базу.</w:t>
+        <w:t>Підсумок: Має невеликий функціонал загалом, погано кастомізується, та підтримує тільки одну базу.</w:t>
       </w:r>
     </w:p>
     <w:tbl>
@@ -2880,13 +2631,7 @@
               <w:rPr>
                 <w:lang w:val="uk-UA"/>
               </w:rPr>
-              <w:t>Admin</w:t>
-            </w:r>
-            <w:r>
-              <w:rPr>
-                <w:lang w:val="uk-UA"/>
-              </w:rPr>
-              <w:t>Bro</w:t>
+              <w:t>AdminBro</w:t>
             </w:r>
           </w:p>
         </w:tc>
@@ -2983,31 +2728,13 @@
               <w:rPr>
                 <w:lang w:val="uk-UA"/>
               </w:rPr>
-              <w:t>Має підтримку CRUD</w:t>
-            </w:r>
-            <w:r>
-              <w:rPr>
-                <w:lang w:val="uk-UA"/>
-              </w:rPr>
-              <w:t>, локалізації,</w:t>
-            </w:r>
-            <w:r>
-              <w:rPr>
-                <w:lang w:val="uk-UA"/>
-              </w:rPr>
-              <w:t xml:space="preserve"> </w:t>
-            </w:r>
-            <w:r>
-              <w:rPr>
-                <w:lang w:val="uk-UA"/>
-              </w:rPr>
-              <w:t>користувачів</w:t>
-            </w:r>
-            <w:r>
-              <w:rPr>
-                <w:lang w:val="uk-UA"/>
-              </w:rPr>
-              <w:t>, файлів, ролей користувачів.</w:t>
+              <w:t>Має підтримку CRUD, локалізації,</w:t>
+            </w:r>
+            <w:r>
+              <w:rPr>
+                <w:lang w:val="uk-UA"/>
+              </w:rPr>
+              <w:t xml:space="preserve"> користувачів, файлів, ролей користувачів.</w:t>
             </w:r>
           </w:p>
         </w:tc>
@@ -3119,19 +2846,7 @@
               <w:rPr>
                 <w:lang w:val="uk-UA"/>
               </w:rPr>
-              <w:t xml:space="preserve">Має офіційний </w:t>
-            </w:r>
-            <w:r>
-              <w:rPr>
-                <w:lang w:val="uk-UA"/>
-              </w:rPr>
-              <w:t>модуль</w:t>
-            </w:r>
-            <w:r>
-              <w:rPr>
-                <w:lang w:val="uk-UA"/>
-              </w:rPr>
-              <w:t xml:space="preserve"> для Express.js від розробника</w:t>
+              <w:t>Має офіційний модуль для Express.js від розробника</w:t>
             </w:r>
           </w:p>
         </w:tc>
@@ -3395,13 +3110,7 @@
         <w:rPr>
           <w:lang w:val="uk-UA"/>
         </w:rPr>
-        <w:t>Підсумок</w:t>
-      </w:r>
-      <w:r>
-        <w:rPr>
-          <w:lang w:val="uk-UA"/>
-        </w:rPr>
-        <w:t>: Інструмент все ще у розробці на стадії beta-версії, тому погано підійде для використання у реальному проєкті</w:t>
+        <w:t>Підсумок: Інструмент все ще у розробці на стадії beta-версії, тому погано підійде для використання у реальному проєкті</w:t>
       </w:r>
       <w:r>
         <w:rPr>
@@ -3438,13 +3147,7 @@
               <w:rPr>
                 <w:lang w:val="uk-UA"/>
               </w:rPr>
-              <w:t>S</w:t>
-            </w:r>
-            <w:r>
-              <w:rPr>
-                <w:lang w:val="uk-UA"/>
-              </w:rPr>
-              <w:t>trapi</w:t>
+              <w:t>Strapi</w:t>
             </w:r>
           </w:p>
         </w:tc>
@@ -3541,13 +3244,7 @@
               <w:rPr>
                 <w:lang w:val="uk-UA"/>
               </w:rPr>
-              <w:t>Має підтримку CRUD, локалізації, користувачів, файлів, ролей користувачів</w:t>
-            </w:r>
-            <w:r>
-              <w:rPr>
-                <w:lang w:val="uk-UA"/>
-              </w:rPr>
-              <w:t>, категорій, content-type builder`а, плагінів, відстеження версій документу, пошуку, фільтрації, лейблів, бібліотеки медіа та інших функцій.</w:t>
+              <w:t>Має підтримку CRUD, локалізації, користувачів, файлів, ролей користувачів, категорій, content-type builder`а, плагінів, відстеження версій документу, пошуку, фільтрації, лейблів, бібліотеки медіа та інших функцій.</w:t>
             </w:r>
             <w:r>
               <w:rPr>
@@ -3742,43 +3439,7 @@
               <w:rPr>
                 <w:lang w:val="uk-UA"/>
               </w:rPr>
-              <w:t>MySQL</w:t>
-            </w:r>
-            <w:r>
-              <w:rPr>
-                <w:lang w:val="uk-UA"/>
-              </w:rPr>
-              <w:t xml:space="preserve">, </w:t>
-            </w:r>
-            <w:r>
-              <w:rPr>
-                <w:lang w:val="uk-UA"/>
-              </w:rPr>
-              <w:t>MariaDB</w:t>
-            </w:r>
-            <w:r>
-              <w:rPr>
-                <w:lang w:val="uk-UA"/>
-              </w:rPr>
-              <w:t xml:space="preserve">, </w:t>
-            </w:r>
-            <w:r>
-              <w:rPr>
-                <w:lang w:val="uk-UA"/>
-              </w:rPr>
-              <w:t>PostgreSQL</w:t>
-            </w:r>
-            <w:r>
-              <w:rPr>
-                <w:lang w:val="uk-UA"/>
-              </w:rPr>
-              <w:t xml:space="preserve">, </w:t>
-            </w:r>
-            <w:r>
-              <w:rPr>
-                <w:lang w:val="uk-UA"/>
-              </w:rPr>
-              <w:t>SQLite</w:t>
+              <w:t>MySQL, MariaDB, PostgreSQL, SQLite</w:t>
             </w:r>
           </w:p>
         </w:tc>
@@ -4139,13 +3800,7 @@
               <w:rPr>
                 <w:lang w:val="uk-UA"/>
               </w:rPr>
-              <w:t xml:space="preserve">Надає тільки візуальний шаблон для створення андмін-панелі, весь функціонал треба розробляти самому. Має платну ліцензію для отримання додаткових функцій, таких як </w:t>
-            </w:r>
-            <w:r>
-              <w:rPr>
-                <w:lang w:val="uk-UA"/>
-              </w:rPr>
-              <w:t>Starter Project (Boilerplate)</w:t>
+              <w:t>Надає тільки візуальний шаблон для створення андмін-панелі, весь функціонал треба розробляти самому. Має платну ліцензію для отримання додаткових функцій, таких як Starter Project (Boilerplate)</w:t>
             </w:r>
           </w:p>
         </w:tc>
@@ -4201,13 +3856,7 @@
               <w:rPr>
                 <w:lang w:val="uk-UA"/>
               </w:rPr>
-              <w:t xml:space="preserve">Встановлення початкового проєкту відбувається </w:t>
-            </w:r>
-            <w:r>
-              <w:rPr>
-                <w:lang w:val="uk-UA"/>
-              </w:rPr>
-              <w:t>шляхом надсилання на пошту посилання для завантаження проєкту шаблону, а потім встановлення додаткових бібліотек для підтримки UI.</w:t>
+              <w:t>Встановлення початкового проєкту відбувається шляхом надсилання на пошту посилання для завантаження проєкту шаблону, а потім встановлення додаткових бібліотек для підтримки UI.</w:t>
             </w:r>
           </w:p>
         </w:tc>
@@ -4319,13 +3968,7 @@
               <w:rPr>
                 <w:lang w:val="uk-UA"/>
               </w:rPr>
-              <w:t xml:space="preserve">Підтримка </w:t>
-            </w:r>
-            <w:r>
-              <w:rPr>
-                <w:lang w:val="uk-UA"/>
-              </w:rPr>
-              <w:t>тих баз даних, підтримку яких пропише розробник</w:t>
+              <w:t>Підтримка тих баз даних, підтримку яких пропише розробник</w:t>
             </w:r>
           </w:p>
         </w:tc>
@@ -4437,25 +4080,7 @@
               <w:rPr>
                 <w:lang w:val="uk-UA"/>
               </w:rPr>
-              <w:t xml:space="preserve">0$ для </w:t>
-            </w:r>
-            <w:r>
-              <w:rPr>
-                <w:lang w:val="uk-UA"/>
-              </w:rPr>
-              <w:t>порожнього шаблону</w:t>
-            </w:r>
-            <w:r>
-              <w:rPr>
-                <w:lang w:val="uk-UA"/>
-              </w:rPr>
-              <w:t xml:space="preserve">, </w:t>
-            </w:r>
-            <w:r>
-              <w:rPr>
-                <w:lang w:val="uk-UA"/>
-              </w:rPr>
-              <w:t>127$, 197$ або 979$ в залежності від функціоналу</w:t>
+              <w:t>0$ для порожнього шаблону, 127$, 197$ або 979$ в залежності від функціоналу</w:t>
             </w:r>
           </w:p>
         </w:tc>
@@ -4545,13 +4170,7 @@
         <w:rPr>
           <w:lang w:val="uk-UA"/>
         </w:rPr>
-        <w:t xml:space="preserve">Підсумок: </w:t>
-      </w:r>
-      <w:r>
-        <w:rPr>
-          <w:lang w:val="uk-UA"/>
-        </w:rPr>
-        <w:t>Не підходить, як швидке рішення для створення адмін-панелі</w:t>
+        <w:t>Підсумок: Не підходить, як швидке рішення для створення адмін-панелі</w:t>
       </w:r>
     </w:p>
     <w:p>
@@ -4579,31 +4198,7 @@
           <w:lang w:val="uk-UA"/>
         </w:rPr>
         <w:tab/>
-        <w:t xml:space="preserve">У попередньому блоці було встановлено, що </w:t>
-      </w:r>
-      <w:r>
-        <w:rPr>
-          <w:lang w:val="uk-UA"/>
-        </w:rPr>
-        <w:t>Strapi</w:t>
-      </w:r>
-      <w:r>
-        <w:rPr>
-          <w:lang w:val="uk-UA"/>
-        </w:rPr>
-        <w:t xml:space="preserve"> не підтримує Express.js, а </w:t>
-      </w:r>
-      <w:r>
-        <w:rPr>
-          <w:lang w:val="uk-UA"/>
-        </w:rPr>
-        <w:t>coreUi Admin Dashboard Template</w:t>
-      </w:r>
-      <w:r>
-        <w:rPr>
-          <w:lang w:val="uk-UA"/>
-        </w:rPr>
-        <w:t xml:space="preserve"> є дуже неефективним рішенням, тому їх в подільшому розглянуто не буде.</w:t>
+        <w:t>У попередньому блоці було встановлено, що Strapi не підтримує Express.js, а coreUi Admin Dashboard Template є дуже неефективним рішенням, тому їх в подільшому розглянуто не буде.</w:t>
       </w:r>
     </w:p>
     <w:p>
@@ -5772,13 +5367,7 @@
         <w:rPr>
           <w:lang w:val="uk-UA"/>
         </w:rPr>
-        <w:t>Express.js Middleware</w:t>
-      </w:r>
-      <w:r>
-        <w:rPr>
-          <w:lang w:val="uk-UA"/>
-        </w:rPr>
-        <w:t xml:space="preserve"> для</w:t>
+        <w:t>Express.js Middleware для</w:t>
       </w:r>
       <w:r>
         <w:rPr>
@@ -6269,13 +5858,7 @@
         <w:rPr>
           <w:lang w:val="uk-UA"/>
         </w:rPr>
-        <w:t>Cloudinary</w:t>
-      </w:r>
-      <w:r>
-        <w:rPr>
-          <w:lang w:val="uk-UA"/>
-        </w:rPr>
-        <w:t xml:space="preserve"> має потужні інструменти для </w:t>
+        <w:t xml:space="preserve">Cloudinary має потужні інструменти для </w:t>
       </w:r>
       <w:r>
         <w:t xml:space="preserve">маніпулювання медіа-файлами, </w:t>
@@ -6299,19 +5882,7 @@
         <w:rPr>
           <w:lang w:val="uk-UA"/>
         </w:rPr>
-        <w:t xml:space="preserve"> </w:t>
-      </w:r>
-      <w:r>
-        <w:rPr>
-          <w:lang w:val="uk-UA"/>
-        </w:rPr>
-        <w:t>Cloudinary</w:t>
-      </w:r>
-      <w:r>
-        <w:rPr>
-          <w:lang w:val="uk-UA"/>
-        </w:rPr>
-        <w:t xml:space="preserve"> має бескоштовний обмежений тарифний план та багато планів, які можна обрати в залежності від потреб. Також, суб’єктивно, має найкращу документацію серед трьох сервісів</w:t>
+        <w:t xml:space="preserve"> Cloudinary має бескоштовний обмежений тарифний план та багато планів, які можна обрати в залежності від потреб. Також, суб’єктивно, має найкращу документацію серед трьох сервісів</w:t>
       </w:r>
     </w:p>
     <w:p>
@@ -6353,13 +5924,7 @@
         <w:rPr>
           <w:lang w:val="uk-UA"/>
         </w:rPr>
-        <w:t>Firebase Storage</w:t>
-      </w:r>
-      <w:r>
-        <w:rPr>
-          <w:lang w:val="uk-UA"/>
-        </w:rPr>
-        <w:t xml:space="preserve"> може бути зручним для розробників, що користуються і іншими </w:t>
+        <w:t xml:space="preserve">Firebase Storage може бути зручним для розробників, що користуються і іншими </w:t>
       </w:r>
       <w:r>
         <w:rPr>
@@ -6469,6 +6034,7 @@
       </w:pPr>
       <w:r>
         <w:rPr>
+          <w:noProof/>
           <w:lang w:val="uk-UA"/>
         </w:rPr>
         <w:drawing>
@@ -6589,28 +6155,7 @@
           <w:lang w:val="uk-UA"/>
         </w:rPr>
         <w:lastRenderedPageBreak/>
-        <w:t>Busboy — це потоковий парсер на основі подій</w:t>
-      </w:r>
-      <w:r>
-        <w:rPr>
-          <w:rStyle w:val="rynqvb"/>
-          <w:lang w:val="uk-UA"/>
-        </w:rPr>
-        <w:t xml:space="preserve">. </w:t>
-      </w:r>
-      <w:r>
-        <w:rPr>
-          <w:rStyle w:val="rynqvb"/>
-          <w:lang w:val="uk-UA"/>
-        </w:rPr>
-        <w:t>Замість зберігання проміжних файлів він забезпечує потік до вхідного файлу</w:t>
-      </w:r>
-      <w:r>
-        <w:rPr>
-          <w:rStyle w:val="rynqvb"/>
-          <w:lang w:val="uk-UA"/>
-        </w:rPr>
-        <w:t xml:space="preserve">. Він </w:t>
+        <w:t xml:space="preserve">Busboy — це потоковий парсер на основі подій. Замість зберігання проміжних файлів він забезпечує потік до вхідного файлу. Він </w:t>
       </w:r>
       <w:r>
         <w:rPr>
@@ -6636,28 +6181,7 @@
           <w:rStyle w:val="rynqvb"/>
           <w:lang w:val="uk-UA"/>
         </w:rPr>
-        <w:t>Formidable</w:t>
-      </w:r>
-      <w:r>
-        <w:rPr>
-          <w:rStyle w:val="rynqvb"/>
-          <w:lang w:val="uk-UA"/>
-        </w:rPr>
-        <w:t xml:space="preserve"> </w:t>
-      </w:r>
-      <w:r>
-        <w:rPr>
-          <w:rStyle w:val="rynqvb"/>
-          <w:lang w:val="uk-UA"/>
-        </w:rPr>
-        <w:t>зберігає файли у тимчасовому каталозі на жорсткому диску</w:t>
-      </w:r>
-      <w:r>
-        <w:rPr>
-          <w:rStyle w:val="rynqvb"/>
-          <w:lang w:val="uk-UA"/>
-        </w:rPr>
-        <w:t xml:space="preserve"> та також не є прив’язаним до </w:t>
+        <w:t xml:space="preserve">Formidable зберігає файли у тимчасовому каталозі на жорсткому диску та також не є прив’язаним до </w:t>
       </w:r>
       <w:r>
         <w:rPr>
@@ -6930,6 +6454,7 @@
       </w:pPr>
       <w:r>
         <w:rPr>
+          <w:noProof/>
           <w:lang w:val="uk-UA"/>
         </w:rPr>
         <w:drawing>
@@ -6961,6 +6486,93 @@
                     <a:prstGeom prst="rect">
                       <a:avLst/>
                     </a:prstGeom>
+                  </pic:spPr>
+                </pic:pic>
+              </a:graphicData>
+            </a:graphic>
+          </wp:inline>
+        </w:drawing>
+      </w:r>
+    </w:p>
+    <w:p>
+      <w:pPr>
+        <w:rPr>
+          <w:lang w:val="uk-UA"/>
+        </w:rPr>
+      </w:pPr>
+      <w:r>
+        <w:rPr>
+          <w:lang w:val="uk-UA"/>
+        </w:rPr>
+        <w:lastRenderedPageBreak/>
+        <w:t xml:space="preserve">Розробка ПЗ: 5 годин 35 </w:t>
+      </w:r>
+      <w:r>
+        <w:rPr>
+          <w:lang w:val="uk-UA"/>
+        </w:rPr>
+        <w:t>хви</w:t>
+      </w:r>
+      <w:r>
+        <w:rPr>
+          <w:lang w:val="uk-UA"/>
+        </w:rPr>
+        <w:t>лин</w:t>
+      </w:r>
+    </w:p>
+    <w:p>
+      <w:pPr>
+        <w:rPr>
+          <w:lang w:val="uk-UA"/>
+        </w:rPr>
+      </w:pPr>
+      <w:r>
+        <w:rPr>
+          <w:noProof/>
+          <w:lang w:val="uk-UA"/>
+        </w:rPr>
+        <w:drawing>
+          <wp:inline distT="0" distB="0" distL="0" distR="0" wp14:anchorId="19F15DDC" wp14:editId="24C6044A">
+            <wp:extent cx="6105525" cy="4514850"/>
+            <wp:effectExtent l="0" t="0" r="9525" b="0"/>
+            <wp:docPr id="316645931" name="Picture 1"/>
+            <wp:cNvGraphicFramePr>
+              <a:graphicFrameLocks xmlns:a="http://schemas.openxmlformats.org/drawingml/2006/main" noChangeAspect="1"/>
+            </wp:cNvGraphicFramePr>
+            <a:graphic xmlns:a="http://schemas.openxmlformats.org/drawingml/2006/main">
+              <a:graphicData uri="http://schemas.openxmlformats.org/drawingml/2006/picture">
+                <pic:pic xmlns:pic="http://schemas.openxmlformats.org/drawingml/2006/picture">
+                  <pic:nvPicPr>
+                    <pic:cNvPr id="0" name="Picture 1"/>
+                    <pic:cNvPicPr>
+                      <a:picLocks noChangeAspect="1" noChangeArrowheads="1"/>
+                    </pic:cNvPicPr>
+                  </pic:nvPicPr>
+                  <pic:blipFill>
+                    <a:blip r:embed="rId7">
+                      <a:extLst>
+                        <a:ext uri="{28A0092B-C50C-407E-A947-70E740481C1C}">
+                          <a14:useLocalDpi xmlns:a14="http://schemas.microsoft.com/office/drawing/2010/main" val="0"/>
+                        </a:ext>
+                      </a:extLst>
+                    </a:blip>
+                    <a:srcRect/>
+                    <a:stretch>
+                      <a:fillRect/>
+                    </a:stretch>
+                  </pic:blipFill>
+                  <pic:spPr bwMode="auto">
+                    <a:xfrm>
+                      <a:off x="0" y="0"/>
+                      <a:ext cx="6105525" cy="4514850"/>
+                    </a:xfrm>
+                    <a:prstGeom prst="rect">
+                      <a:avLst/>
+                    </a:prstGeom>
+                    <a:noFill/>
+                    <a:ln>
+                      <a:noFill/>
+                    </a:ln>
                   </pic:spPr>
                 </pic:pic>
               </a:graphicData>

</xml_diff>